<commit_message>
Course code updated and corrected in Report
</commit_message>
<xml_diff>
--- a/40232386 LJ (Jan 18 - Jan 24).docx
+++ b/40232386 LJ (Jan 18 - Jan 24).docx
@@ -37,7 +37,13 @@
         <w:t>Course:</w:t>
       </w:r>
       <w:r>
-        <w:t xml:space="preserve"> SOEN 8641 (Software Project Management)</w:t>
+        <w:t xml:space="preserve"> SOEN </w:t>
+      </w:r>
+      <w:r>
+        <w:t>6841</w:t>
+      </w:r>
+      <w:r>
+        <w:t xml:space="preserve"> (Software Project Management)</w:t>
       </w:r>
     </w:p>
     <w:p>
@@ -290,14 +296,7 @@
           <w:b/>
           <w:bCs/>
         </w:rPr>
-        <w:t>(-)</w:t>
-      </w:r>
-      <w:r>
-        <w:rPr>
-          <w:b/>
-          <w:bCs/>
-        </w:rPr>
-        <w:t xml:space="preserve"> </w:t>
+        <w:t xml:space="preserve">(-) </w:t>
       </w:r>
       <w:r>
         <w:rPr>
@@ -570,139 +569,125 @@
           <w:b/>
           <w:bCs/>
         </w:rPr>
-        <w:t>(-)</w:t>
-      </w:r>
-      <w:r>
-        <w:rPr>
-          <w:b/>
-          <w:bCs/>
-        </w:rPr>
+        <w:t xml:space="preserve">(-) </w:t>
+      </w:r>
+      <w:r>
+        <w:rPr>
+          <w:b/>
+          <w:bCs/>
+        </w:rPr>
+        <w:t>Peer Interactions:</w:t>
+      </w:r>
+    </w:p>
+    <w:p>
+      <w:pPr>
+        <w:spacing w:after="0" w:line="240" w:lineRule="auto"/>
+        <w:jc w:val="both"/>
+        <w:rPr>
+          <w:b/>
+          <w:bCs/>
+        </w:rPr>
+      </w:pPr>
+    </w:p>
+    <w:p>
+      <w:pPr>
+        <w:spacing w:after="0" w:line="240" w:lineRule="auto"/>
+        <w:jc w:val="both"/>
+      </w:pPr>
+      <w:r>
+        <w:t>We Performed number of activities which are listed below.</w:t>
+      </w:r>
+    </w:p>
+    <w:p>
+      <w:pPr>
+        <w:spacing w:after="0" w:line="240" w:lineRule="auto"/>
+        <w:jc w:val="both"/>
+      </w:pPr>
+    </w:p>
+    <w:p>
+      <w:pPr>
+        <w:spacing w:after="0" w:line="240" w:lineRule="auto"/>
+        <w:jc w:val="both"/>
+      </w:pPr>
+      <w:r>
+        <w:t>1. Introduction Sessions:</w:t>
+      </w:r>
+    </w:p>
+    <w:p>
+      <w:pPr>
+        <w:spacing w:after="0" w:line="240" w:lineRule="auto"/>
+        <w:jc w:val="both"/>
+      </w:pPr>
+      <w:r>
+        <w:t>2. Collaborative Brainstorming:</w:t>
+      </w:r>
+    </w:p>
+    <w:p>
+      <w:pPr>
+        <w:spacing w:after="0" w:line="240" w:lineRule="auto"/>
+        <w:jc w:val="both"/>
+      </w:pPr>
+      <w:r>
+        <w:t>3</w:t>
+      </w:r>
+      <w:r>
+        <w:t>. Shared Learning Sessions:</w:t>
+      </w:r>
+    </w:p>
+    <w:p>
+      <w:pPr>
+        <w:spacing w:after="0" w:line="240" w:lineRule="auto"/>
+        <w:jc w:val="both"/>
+      </w:pPr>
+      <w:r>
+        <w:t>4</w:t>
+      </w:r>
+      <w:r>
+        <w:t>. Online Collaboration Platforms:</w:t>
+      </w:r>
+    </w:p>
+    <w:p>
+      <w:pPr>
+        <w:spacing w:after="0" w:line="240" w:lineRule="auto"/>
+        <w:jc w:val="both"/>
+      </w:pPr>
+      <w:r>
+        <w:t>5</w:t>
+      </w:r>
+      <w:r>
+        <w:t xml:space="preserve">. Goal-setting </w:t>
+      </w:r>
+      <w:r>
+        <w:t>Session</w:t>
+      </w:r>
+      <w:r>
+        <w:t>:</w:t>
+      </w:r>
+    </w:p>
+    <w:p>
+      <w:pPr>
+        <w:spacing w:after="0" w:line="240" w:lineRule="auto"/>
+        <w:jc w:val="both"/>
+      </w:pPr>
+      <w:r>
         <w:t xml:space="preserve"> </w:t>
       </w:r>
-      <w:r>
-        <w:rPr>
-          <w:b/>
-          <w:bCs/>
-        </w:rPr>
-        <w:t>Peer Interactions:</w:t>
-      </w:r>
-    </w:p>
-    <w:p>
-      <w:pPr>
-        <w:spacing w:after="0" w:line="240" w:lineRule="auto"/>
-        <w:jc w:val="both"/>
-        <w:rPr>
-          <w:b/>
-          <w:bCs/>
-        </w:rPr>
-      </w:pPr>
-    </w:p>
-    <w:p>
-      <w:pPr>
-        <w:spacing w:after="0" w:line="240" w:lineRule="auto"/>
-        <w:jc w:val="both"/>
-      </w:pPr>
-      <w:r>
-        <w:t>We Performed number of activities which are listed below.</w:t>
-      </w:r>
-    </w:p>
-    <w:p>
-      <w:pPr>
-        <w:spacing w:after="0" w:line="240" w:lineRule="auto"/>
-        <w:jc w:val="both"/>
-      </w:pPr>
-    </w:p>
-    <w:p>
-      <w:pPr>
-        <w:spacing w:after="0" w:line="240" w:lineRule="auto"/>
-        <w:jc w:val="both"/>
-      </w:pPr>
-      <w:r>
-        <w:t>1. Introduction Sessions:</w:t>
-      </w:r>
-    </w:p>
-    <w:p>
-      <w:pPr>
-        <w:spacing w:after="0" w:line="240" w:lineRule="auto"/>
-        <w:jc w:val="both"/>
-      </w:pPr>
-      <w:r>
-        <w:t>2. Collaborative Brainstorming:</w:t>
-      </w:r>
-    </w:p>
-    <w:p>
-      <w:pPr>
-        <w:spacing w:after="0" w:line="240" w:lineRule="auto"/>
-        <w:jc w:val="both"/>
-      </w:pPr>
-      <w:r>
-        <w:t>3</w:t>
-      </w:r>
-      <w:r>
-        <w:t>. Shared Learning Sessions:</w:t>
-      </w:r>
-    </w:p>
-    <w:p>
-      <w:pPr>
-        <w:spacing w:after="0" w:line="240" w:lineRule="auto"/>
-        <w:jc w:val="both"/>
-      </w:pPr>
-      <w:r>
-        <w:t>4</w:t>
-      </w:r>
-      <w:r>
-        <w:t>. Online Collaboration Platforms:</w:t>
-      </w:r>
-    </w:p>
-    <w:p>
-      <w:pPr>
-        <w:spacing w:after="0" w:line="240" w:lineRule="auto"/>
-        <w:jc w:val="both"/>
-      </w:pPr>
-      <w:r>
-        <w:t>5</w:t>
-      </w:r>
-      <w:r>
-        <w:t xml:space="preserve">. Goal-setting </w:t>
-      </w:r>
-      <w:r>
-        <w:t>Session</w:t>
-      </w:r>
-      <w:r>
-        <w:t>:</w:t>
-      </w:r>
-    </w:p>
-    <w:p>
-      <w:pPr>
-        <w:spacing w:after="0" w:line="240" w:lineRule="auto"/>
-        <w:jc w:val="both"/>
-      </w:pPr>
-      <w:r>
-        <w:t xml:space="preserve"> </w:t>
-      </w:r>
-    </w:p>
-    <w:p>
-      <w:pPr>
-        <w:spacing w:after="0" w:line="240" w:lineRule="auto"/>
-        <w:jc w:val="both"/>
-        <w:rPr>
-          <w:b/>
-          <w:bCs/>
-        </w:rPr>
-      </w:pPr>
-      <w:r>
-        <w:rPr>
-          <w:b/>
-          <w:bCs/>
-        </w:rPr>
-        <w:t>(-)</w:t>
-      </w:r>
-      <w:r>
-        <w:rPr>
-          <w:b/>
-          <w:bCs/>
-        </w:rPr>
-        <w:t xml:space="preserve"> </w:t>
+    </w:p>
+    <w:p>
+      <w:pPr>
+        <w:spacing w:after="0" w:line="240" w:lineRule="auto"/>
+        <w:jc w:val="both"/>
+        <w:rPr>
+          <w:b/>
+          <w:bCs/>
+        </w:rPr>
+      </w:pPr>
+      <w:r>
+        <w:rPr>
+          <w:b/>
+          <w:bCs/>
+        </w:rPr>
+        <w:t xml:space="preserve">(-) </w:t>
       </w:r>
       <w:r>
         <w:rPr>
@@ -807,14 +792,7 @@
           <w:b/>
           <w:bCs/>
         </w:rPr>
-        <w:t>(-)</w:t>
-      </w:r>
-      <w:r>
-        <w:rPr>
-          <w:b/>
-          <w:bCs/>
-        </w:rPr>
-        <w:t xml:space="preserve"> </w:t>
+        <w:t xml:space="preserve">(-) </w:t>
       </w:r>
       <w:r>
         <w:rPr>
@@ -905,14 +883,7 @@
           <w:b/>
           <w:bCs/>
         </w:rPr>
-        <w:t>(-)</w:t>
-      </w:r>
-      <w:r>
-        <w:rPr>
-          <w:b/>
-          <w:bCs/>
-        </w:rPr>
-        <w:t xml:space="preserve"> </w:t>
+        <w:t xml:space="preserve">(-) </w:t>
       </w:r>
       <w:r>
         <w:rPr>

</xml_diff>